<commit_message>
Actualizacion del informe diario
</commit_message>
<xml_diff>
--- a/FOL/Informe Diario.docx
+++ b/FOL/Informe Diario.docx
@@ -337,7 +337,7 @@
         <w:rPr>
           <w:sz w:val="52"/>
         </w:rPr>
-        <w:t>Diario Día 25</w:t>
+        <w:t>Diario Día 26</w:t>
       </w:r>
     </w:p>
     <w:p>
@@ -420,6 +420,22 @@
         </w:rPr>
         <w:t xml:space="preserve"> </w:t>
       </w:r>
+      <w:proofErr w:type="spellStart"/>
+      <w:r>
+        <w:rPr>
+          <w:sz w:val="36"/>
+        </w:rPr>
+        <w:t>Pong</w:t>
+      </w:r>
+      <w:proofErr w:type="spellEnd"/>
+      <w:r>
+        <w:rPr>
+          <w:sz w:val="36"/>
+        </w:rPr>
+        <w:t xml:space="preserve"> ya inicializa</w:t>
+      </w:r>
+      <w:bookmarkStart w:id="0" w:name="_GoBack"/>
+      <w:bookmarkEnd w:id="0"/>
     </w:p>
     <w:p>
       <w:pPr>
@@ -500,6 +516,13 @@
     </w:p>
     <w:p>
       <w:pPr>
+        <w:rPr>
+          <w:sz w:val="36"/>
+        </w:rPr>
+      </w:pPr>
+    </w:p>
+    <w:p>
+      <w:pPr>
         <w:jc w:val="center"/>
         <w:rPr>
           <w:sz w:val="52"/>
@@ -509,7 +532,7 @@
         <w:rPr>
           <w:sz w:val="52"/>
         </w:rPr>
-        <w:t>Diario Día 26</w:t>
+        <w:t>Diario Día 27</w:t>
       </w:r>
     </w:p>
     <w:p>
@@ -530,71 +553,42 @@
         </w:rPr>
         <w:t>:</w:t>
       </w:r>
-    </w:p>
-    <w:p>
-      <w:pPr>
-        <w:rPr>
-          <w:sz w:val="52"/>
-        </w:rPr>
-      </w:pPr>
-    </w:p>
-    <w:p>
-      <w:pPr>
-        <w:rPr>
-          <w:sz w:val="36"/>
-        </w:rPr>
-      </w:pPr>
-      <w:r>
-        <w:rPr>
-          <w:sz w:val="40"/>
-        </w:rPr>
-        <w:t>Soluciones</w:t>
-      </w:r>
-      <w:r>
-        <w:rPr>
-          <w:sz w:val="36"/>
-        </w:rPr>
-        <w:t xml:space="preserve">:  </w:t>
-      </w:r>
-    </w:p>
-    <w:p>
-      <w:pPr>
-        <w:rPr>
-          <w:sz w:val="36"/>
-        </w:rPr>
-      </w:pPr>
-    </w:p>
-    <w:p>
-      <w:pPr>
-        <w:jc w:val="center"/>
-        <w:rPr>
-          <w:sz w:val="52"/>
-        </w:rPr>
-      </w:pPr>
-      <w:r>
-        <w:rPr>
-          <w:sz w:val="52"/>
-        </w:rPr>
-        <w:t>Diario Día 27</w:t>
-      </w:r>
-    </w:p>
-    <w:p>
-      <w:pPr>
-        <w:rPr>
-          <w:sz w:val="36"/>
-        </w:rPr>
-      </w:pPr>
-      <w:r>
-        <w:rPr>
-          <w:sz w:val="40"/>
-        </w:rPr>
-        <w:t>Problemas</w:t>
-      </w:r>
-      <w:r>
-        <w:rPr>
-          <w:sz w:val="36"/>
-        </w:rPr>
-        <w:t>:</w:t>
+      <w:r>
+        <w:t xml:space="preserve"> </w:t>
+      </w:r>
+      <w:r>
+        <w:rPr>
+          <w:sz w:val="36"/>
+        </w:rPr>
+        <w:t xml:space="preserve">El </w:t>
+      </w:r>
+      <w:proofErr w:type="spellStart"/>
+      <w:r>
+        <w:rPr>
+          <w:sz w:val="36"/>
+        </w:rPr>
+        <w:t>Pong</w:t>
+      </w:r>
+      <w:proofErr w:type="spellEnd"/>
+      <w:r>
+        <w:rPr>
+          <w:sz w:val="36"/>
+        </w:rPr>
+        <w:t xml:space="preserve"> no sube la </w:t>
+      </w:r>
+      <w:proofErr w:type="spellStart"/>
+      <w:r>
+        <w:rPr>
+          <w:sz w:val="36"/>
+        </w:rPr>
+        <w:t>puntuacion</w:t>
+      </w:r>
+      <w:proofErr w:type="spellEnd"/>
+      <w:r>
+        <w:rPr>
+          <w:sz w:val="36"/>
+        </w:rPr>
+        <w:t xml:space="preserve"> a la DB</w:t>
       </w:r>
     </w:p>
     <w:p>
@@ -768,7 +762,6 @@
           <w:sz w:val="72"/>
           <w:lang w:eastAsia="es-ES"/>
         </w:rPr>
-        <w:lastRenderedPageBreak/>
         <w:drawing>
           <wp:anchor distT="0" distB="0" distL="114300" distR="114300" simplePos="0" relativeHeight="251662336" behindDoc="0" locked="0" layoutInCell="1" allowOverlap="1" wp14:anchorId="48D0D652" wp14:editId="0EBAF21E">
             <wp:simplePos x="0" y="0"/>
@@ -844,13 +837,7 @@
         <w:rPr>
           <w:sz w:val="52"/>
         </w:rPr>
-        <w:t xml:space="preserve">Diario Día </w:t>
-      </w:r>
-      <w:r>
-        <w:rPr>
-          <w:sz w:val="52"/>
-        </w:rPr>
-        <w:t>1</w:t>
+        <w:t>Diario Día 1</w:t>
       </w:r>
     </w:p>
     <w:p>
@@ -982,13 +969,7 @@
         <w:rPr>
           <w:sz w:val="52"/>
         </w:rPr>
-        <w:t xml:space="preserve">Diario Día </w:t>
-      </w:r>
-      <w:r>
-        <w:rPr>
-          <w:sz w:val="52"/>
-        </w:rPr>
-        <w:t>3</w:t>
+        <w:t>Diario Día 3</w:t>
       </w:r>
     </w:p>
     <w:p>
@@ -1054,13 +1035,7 @@
         <w:rPr>
           <w:sz w:val="52"/>
         </w:rPr>
-        <w:t xml:space="preserve">Diario Día </w:t>
-      </w:r>
-      <w:r>
-        <w:rPr>
-          <w:sz w:val="52"/>
-        </w:rPr>
-        <w:t>4</w:t>
+        <w:t>Diario Día 4</w:t>
       </w:r>
     </w:p>
     <w:p>
@@ -1107,8 +1082,6 @@
         </w:rPr>
         <w:t xml:space="preserve">:  </w:t>
       </w:r>
-      <w:bookmarkStart w:id="0" w:name="_GoBack"/>
-      <w:bookmarkEnd w:id="0"/>
     </w:p>
     <w:sectPr>
       <w:headerReference w:type="default" r:id="rId7"/>
@@ -1177,7 +1150,7 @@
           <w:rPr>
             <w:noProof/>
           </w:rPr>
-          <w:t>2</w:t>
+          <w:t>3</w:t>
         </w:r>
         <w:r>
           <w:fldChar w:fldCharType="end"/>

</xml_diff>

<commit_message>
Actualizacion del tres en raya
</commit_message>
<xml_diff>
--- a/FOL/Informe Diario.docx
+++ b/FOL/Informe Diario.docx
@@ -145,20 +145,27 @@
         </w:rPr>
         <w:t>Problemas con la base de dato al no dejar importar la instancia</w:t>
       </w:r>
-    </w:p>
-    <w:p>
-      <w:pPr>
-        <w:rPr>
-          <w:sz w:val="36"/>
-        </w:rPr>
-      </w:pPr>
-    </w:p>
-    <w:p>
-      <w:pPr>
+      <w:r>
         <w:rPr>
           <w:rFonts w:ascii="Times New Roman" w:hAnsi="Times New Roman" w:cs="Times New Roman"/>
           <w:sz w:val="36"/>
         </w:rPr>
+        <w:t>.</w:t>
+      </w:r>
+    </w:p>
+    <w:p>
+      <w:pPr>
+        <w:rPr>
+          <w:sz w:val="36"/>
+        </w:rPr>
+      </w:pPr>
+    </w:p>
+    <w:p>
+      <w:pPr>
+        <w:rPr>
+          <w:rFonts w:ascii="Times New Roman" w:hAnsi="Times New Roman" w:cs="Times New Roman"/>
+          <w:sz w:val="36"/>
+        </w:rPr>
       </w:pPr>
       <w:r>
         <w:rPr>
@@ -192,6 +199,13 @@
         </w:rPr>
         <w:t xml:space="preserve"> el error de la instancia</w:t>
       </w:r>
+      <w:r>
+        <w:rPr>
+          <w:rFonts w:ascii="Times New Roman" w:hAnsi="Times New Roman" w:cs="Times New Roman"/>
+          <w:sz w:val="36"/>
+        </w:rPr>
+        <w:t>.</w:t>
+      </w:r>
     </w:p>
     <w:p>
       <w:pPr>
@@ -330,6 +344,13 @@
         </w:rPr>
         <w:t>modificar el logo</w:t>
       </w:r>
+      <w:r>
+        <w:rPr>
+          <w:rFonts w:ascii="Times New Roman" w:hAnsi="Times New Roman" w:cs="Times New Roman"/>
+          <w:sz w:val="36"/>
+        </w:rPr>
+        <w:t>.</w:t>
+      </w:r>
     </w:p>
     <w:p>
       <w:pPr>
@@ -421,7 +442,7 @@
         <w:rPr>
           <w:sz w:val="36"/>
         </w:rPr>
-        <w:t xml:space="preserve"> y modificado, </w:t>
+        <w:t xml:space="preserve"> y modificado.</w:t>
       </w:r>
     </w:p>
     <w:p>
@@ -561,6 +582,12 @@
         </w:rPr>
         <w:t xml:space="preserve"> a la DB</w:t>
       </w:r>
+      <w:r>
+        <w:rPr>
+          <w:sz w:val="36"/>
+        </w:rPr>
+        <w:t>.</w:t>
+      </w:r>
     </w:p>
     <w:p>
       <w:pPr>
@@ -591,181 +618,23 @@
         <w:rPr>
           <w:sz w:val="36"/>
         </w:rPr>
-        <w:t xml:space="preserve"> modificación del css afectando a la imagen.</w:t>
-      </w:r>
-    </w:p>
-    <w:p>
-      <w:pPr>
-        <w:rPr>
-          <w:sz w:val="36"/>
-        </w:rPr>
-      </w:pPr>
-    </w:p>
-    <w:p>
-      <w:pPr>
-        <w:jc w:val="center"/>
-        <w:rPr>
-          <w:sz w:val="52"/>
-        </w:rPr>
-      </w:pPr>
-      <w:r>
-        <w:rPr>
-          <w:sz w:val="52"/>
-        </w:rPr>
-        <w:t>Diario Día 28</w:t>
-      </w:r>
-    </w:p>
-    <w:p>
-      <w:pPr>
-        <w:rPr>
-          <w:sz w:val="36"/>
-        </w:rPr>
-      </w:pPr>
-      <w:r>
-        <w:rPr>
-          <w:sz w:val="40"/>
-        </w:rPr>
-        <w:t>Problemas</w:t>
-      </w:r>
-      <w:r>
-        <w:rPr>
-          <w:sz w:val="36"/>
-        </w:rPr>
-        <w:t>:</w:t>
-      </w:r>
-      <w:r>
-        <w:t xml:space="preserve"> </w:t>
-      </w:r>
-      <w:r>
-        <w:rPr>
-          <w:sz w:val="36"/>
-        </w:rPr>
-        <w:t xml:space="preserve">Poner imagen en los botones donde </w:t>
-      </w:r>
-      <w:r>
-        <w:rPr>
-          <w:sz w:val="36"/>
-        </w:rPr>
-        <w:t>están</w:t>
-      </w:r>
-      <w:r>
-        <w:rPr>
-          <w:sz w:val="36"/>
-        </w:rPr>
-        <w:t xml:space="preserve"> las bombas</w:t>
-      </w:r>
-      <w:r>
-        <w:rPr>
-          <w:sz w:val="36"/>
-        </w:rPr>
-        <w:t>.</w:t>
-      </w:r>
-    </w:p>
-    <w:p>
-      <w:pPr>
-        <w:rPr>
-          <w:sz w:val="52"/>
-        </w:rPr>
-      </w:pPr>
-    </w:p>
-    <w:p>
-      <w:pPr>
-        <w:rPr>
-          <w:sz w:val="36"/>
-        </w:rPr>
-      </w:pPr>
-      <w:r>
-        <w:rPr>
-          <w:sz w:val="40"/>
-        </w:rPr>
-        <w:t>Soluciones</w:t>
-      </w:r>
-      <w:r>
-        <w:rPr>
-          <w:sz w:val="36"/>
-        </w:rPr>
-        <w:t xml:space="preserve">:  </w:t>
-      </w:r>
-    </w:p>
-    <w:p>
-      <w:pPr>
-        <w:rPr>
-          <w:sz w:val="36"/>
-        </w:rPr>
-      </w:pPr>
-    </w:p>
-    <w:p>
-      <w:pPr>
-        <w:jc w:val="center"/>
-        <w:rPr>
-          <w:sz w:val="52"/>
-        </w:rPr>
-      </w:pPr>
-      <w:r>
-        <w:rPr>
-          <w:sz w:val="52"/>
-        </w:rPr>
-        <w:t>Diario Día 31</w:t>
-      </w:r>
-    </w:p>
-    <w:p>
-      <w:pPr>
-        <w:rPr>
-          <w:sz w:val="36"/>
-        </w:rPr>
-      </w:pPr>
-      <w:r>
-        <w:rPr>
-          <w:sz w:val="40"/>
-        </w:rPr>
-        <w:t>Problemas</w:t>
-      </w:r>
-      <w:r>
-        <w:rPr>
-          <w:sz w:val="36"/>
-        </w:rPr>
-        <w:t>:</w:t>
-      </w:r>
-    </w:p>
-    <w:p>
-      <w:pPr>
-        <w:rPr>
-          <w:sz w:val="52"/>
-        </w:rPr>
-      </w:pPr>
-    </w:p>
-    <w:p>
-      <w:pPr>
-        <w:rPr>
-          <w:sz w:val="36"/>
-        </w:rPr>
-      </w:pPr>
-      <w:r>
-        <w:rPr>
-          <w:sz w:val="40"/>
-        </w:rPr>
-        <w:t>Soluciones</w:t>
-      </w:r>
-      <w:r>
-        <w:rPr>
-          <w:sz w:val="36"/>
-        </w:rPr>
-        <w:t xml:space="preserve">:  </w:t>
-      </w:r>
-      <w:r>
-        <w:rPr>
-          <w:sz w:val="36"/>
-        </w:rPr>
-        <w:t>La modificación del archivo del busca minas</w:t>
-      </w:r>
-      <w:r>
-        <w:rPr>
-          <w:sz w:val="36"/>
-        </w:rPr>
-        <w:t>.</w:t>
+        <w:t xml:space="preserve"> modificación del css afectando a la</w:t>
       </w:r>
       <w:bookmarkStart w:id="0" w:name="_GoBack"/>
       <w:bookmarkEnd w:id="0"/>
+      <w:r>
+        <w:rPr>
+          <w:sz w:val="36"/>
+        </w:rPr>
+        <w:t xml:space="preserve"> imagen.</w:t>
+      </w:r>
+    </w:p>
+    <w:p>
+      <w:pPr>
+        <w:rPr>
+          <w:sz w:val="36"/>
+        </w:rPr>
+      </w:pPr>
     </w:p>
     <w:p>
       <w:pPr>
@@ -774,6 +643,91 @@
           <w:sz w:val="52"/>
         </w:rPr>
       </w:pPr>
+      <w:r>
+        <w:rPr>
+          <w:sz w:val="52"/>
+        </w:rPr>
+        <w:t>Diario Día 28</w:t>
+      </w:r>
+    </w:p>
+    <w:p>
+      <w:pPr>
+        <w:rPr>
+          <w:sz w:val="36"/>
+        </w:rPr>
+      </w:pPr>
+      <w:r>
+        <w:rPr>
+          <w:sz w:val="40"/>
+        </w:rPr>
+        <w:t>Problemas</w:t>
+      </w:r>
+      <w:r>
+        <w:rPr>
+          <w:sz w:val="36"/>
+        </w:rPr>
+        <w:t>:</w:t>
+      </w:r>
+      <w:r>
+        <w:t xml:space="preserve"> </w:t>
+      </w:r>
+      <w:r>
+        <w:rPr>
+          <w:sz w:val="36"/>
+        </w:rPr>
+        <w:t xml:space="preserve">Poner imagen en los botones donde </w:t>
+      </w:r>
+      <w:r>
+        <w:rPr>
+          <w:sz w:val="36"/>
+        </w:rPr>
+        <w:t>están</w:t>
+      </w:r>
+      <w:r>
+        <w:rPr>
+          <w:sz w:val="36"/>
+        </w:rPr>
+        <w:t xml:space="preserve"> las bombas</w:t>
+      </w:r>
+      <w:r>
+        <w:rPr>
+          <w:sz w:val="36"/>
+        </w:rPr>
+        <w:t>.</w:t>
+      </w:r>
+    </w:p>
+    <w:p>
+      <w:pPr>
+        <w:rPr>
+          <w:sz w:val="52"/>
+        </w:rPr>
+      </w:pPr>
+    </w:p>
+    <w:p>
+      <w:pPr>
+        <w:rPr>
+          <w:sz w:val="36"/>
+        </w:rPr>
+      </w:pPr>
+      <w:r>
+        <w:rPr>
+          <w:sz w:val="40"/>
+        </w:rPr>
+        <w:t>Soluciones</w:t>
+      </w:r>
+      <w:r>
+        <w:rPr>
+          <w:sz w:val="36"/>
+        </w:rPr>
+        <w:t xml:space="preserve">:  </w:t>
+      </w:r>
+    </w:p>
+    <w:p>
+      <w:pPr>
+        <w:rPr>
+          <w:sz w:val="36"/>
+        </w:rPr>
+      </w:pPr>
     </w:p>
     <w:p>
       <w:pPr>
@@ -786,7 +740,7 @@
         <w:rPr>
           <w:sz w:val="52"/>
         </w:rPr>
-        <w:t>Diario Día 1</w:t>
+        <w:t>Diario Día 31</w:t>
       </w:r>
     </w:p>
     <w:p>
@@ -799,7 +753,6 @@
         <w:rPr>
           <w:sz w:val="40"/>
         </w:rPr>
-        <w:lastRenderedPageBreak/>
         <w:t>Problemas</w:t>
       </w:r>
       <w:r>
@@ -811,6 +764,61 @@
     </w:p>
     <w:p>
       <w:pPr>
+        <w:rPr>
+          <w:sz w:val="52"/>
+        </w:rPr>
+      </w:pPr>
+    </w:p>
+    <w:p>
+      <w:pPr>
+        <w:rPr>
+          <w:sz w:val="36"/>
+        </w:rPr>
+      </w:pPr>
+      <w:r>
+        <w:rPr>
+          <w:sz w:val="40"/>
+        </w:rPr>
+        <w:t>Soluciones</w:t>
+      </w:r>
+      <w:r>
+        <w:rPr>
+          <w:sz w:val="36"/>
+        </w:rPr>
+        <w:t xml:space="preserve">:  </w:t>
+      </w:r>
+      <w:r>
+        <w:rPr>
+          <w:sz w:val="36"/>
+        </w:rPr>
+        <w:t>La modificación del archivo del busca minas</w:t>
+      </w:r>
+      <w:r>
+        <w:rPr>
+          <w:sz w:val="36"/>
+        </w:rPr>
+        <w:t>.</w:t>
+      </w:r>
+    </w:p>
+    <w:p>
+      <w:pPr>
+        <w:jc w:val="center"/>
+        <w:rPr>
+          <w:sz w:val="52"/>
+        </w:rPr>
+      </w:pPr>
+    </w:p>
+    <w:p>
+      <w:pPr>
+        <w:jc w:val="center"/>
+        <w:rPr>
+          <w:sz w:val="52"/>
+        </w:rPr>
+      </w:pPr>
+    </w:p>
+    <w:p>
+      <w:pPr>
+        <w:jc w:val="center"/>
         <w:rPr>
           <w:sz w:val="52"/>
         </w:rPr>
@@ -821,14 +829,15 @@
           <w:sz w:val="72"/>
           <w:lang w:eastAsia="es-ES"/>
         </w:rPr>
+        <w:lastRenderedPageBreak/>
         <w:drawing>
           <wp:anchor distT="0" distB="0" distL="114300" distR="114300" simplePos="0" relativeHeight="251662336" behindDoc="0" locked="0" layoutInCell="1" allowOverlap="1" wp14:anchorId="48D0D652" wp14:editId="0EBAF21E">
             <wp:simplePos x="0" y="0"/>
             <wp:positionH relativeFrom="page">
-              <wp:posOffset>114300</wp:posOffset>
+              <wp:posOffset>85725</wp:posOffset>
             </wp:positionH>
             <wp:positionV relativeFrom="paragraph">
-              <wp:posOffset>-824865</wp:posOffset>
+              <wp:posOffset>-796925</wp:posOffset>
             </wp:positionV>
             <wp:extent cx="1209675" cy="1209675"/>
             <wp:effectExtent l="0" t="0" r="9525" b="9525"/>
@@ -884,6 +893,45 @@
           </wp:anchor>
         </w:drawing>
       </w:r>
+      <w:r>
+        <w:rPr>
+          <w:sz w:val="52"/>
+        </w:rPr>
+        <w:t>Diario Día 1</w:t>
+      </w:r>
+    </w:p>
+    <w:p>
+      <w:pPr>
+        <w:rPr>
+          <w:sz w:val="40"/>
+        </w:rPr>
+      </w:pPr>
+    </w:p>
+    <w:p>
+      <w:pPr>
+        <w:rPr>
+          <w:sz w:val="36"/>
+        </w:rPr>
+      </w:pPr>
+      <w:r>
+        <w:rPr>
+          <w:sz w:val="40"/>
+        </w:rPr>
+        <w:t>Problemas</w:t>
+      </w:r>
+      <w:r>
+        <w:rPr>
+          <w:sz w:val="36"/>
+        </w:rPr>
+        <w:t>:</w:t>
+      </w:r>
+    </w:p>
+    <w:p>
+      <w:pPr>
+        <w:rPr>
+          <w:sz w:val="52"/>
+        </w:rPr>
+      </w:pPr>
     </w:p>
     <w:p>
       <w:pPr>

</xml_diff>

<commit_message>
actulizacion del informe diario
</commit_message>
<xml_diff>
--- a/FOL/Informe Diario.docx
+++ b/FOL/Informe Diario.docx
@@ -618,15 +618,7 @@
         <w:rPr>
           <w:sz w:val="36"/>
         </w:rPr>
-        <w:t xml:space="preserve"> modificación del css afectando a la</w:t>
-      </w:r>
-      <w:bookmarkStart w:id="0" w:name="_GoBack"/>
-      <w:bookmarkEnd w:id="0"/>
-      <w:r>
-        <w:rPr>
-          <w:sz w:val="36"/>
-        </w:rPr>
-        <w:t xml:space="preserve"> imagen.</w:t>
+        <w:t xml:space="preserve"> modificación del css afectando a la imagen.</w:t>
       </w:r>
     </w:p>
     <w:p>
@@ -923,8 +915,144 @@
         <w:rPr>
           <w:sz w:val="36"/>
         </w:rPr>
+        <w:t xml:space="preserve">: con el tres en raya con el </w:t>
+      </w:r>
+      <w:r>
+        <w:rPr>
+          <w:sz w:val="36"/>
+        </w:rPr>
+        <w:t xml:space="preserve">turno del </w:t>
+      </w:r>
+      <w:proofErr w:type="spellStart"/>
+      <w:r>
+        <w:rPr>
+          <w:sz w:val="36"/>
+        </w:rPr>
+        <w:t>b</w:t>
+      </w:r>
+      <w:bookmarkStart w:id="0" w:name="_GoBack"/>
+      <w:bookmarkEnd w:id="0"/>
+      <w:r>
+        <w:rPr>
+          <w:sz w:val="36"/>
+        </w:rPr>
+        <w:t>ot</w:t>
+      </w:r>
+      <w:proofErr w:type="spellEnd"/>
+      <w:r>
+        <w:rPr>
+          <w:sz w:val="36"/>
+        </w:rPr>
+        <w:t xml:space="preserve"> no </w:t>
+      </w:r>
+      <w:r>
+        <w:rPr>
+          <w:sz w:val="36"/>
+        </w:rPr>
+        <w:t xml:space="preserve">estaba </w:t>
+      </w:r>
+      <w:r>
+        <w:rPr>
+          <w:sz w:val="36"/>
+        </w:rPr>
+        <w:t>haciendo caso al filtro</w:t>
+      </w:r>
+      <w:r>
+        <w:rPr>
+          <w:sz w:val="36"/>
+        </w:rPr>
+        <w:t>.</w:t>
+      </w:r>
+    </w:p>
+    <w:p>
+      <w:pPr>
+        <w:rPr>
+          <w:sz w:val="52"/>
+        </w:rPr>
+      </w:pPr>
+    </w:p>
+    <w:p>
+      <w:pPr>
+        <w:rPr>
+          <w:sz w:val="36"/>
+        </w:rPr>
+      </w:pPr>
+      <w:r>
+        <w:rPr>
+          <w:sz w:val="40"/>
+        </w:rPr>
+        <w:t>Soluciones</w:t>
+      </w:r>
+      <w:r>
+        <w:rPr>
+          <w:sz w:val="36"/>
+        </w:rPr>
+        <w:t xml:space="preserve">:  </w:t>
+      </w:r>
+    </w:p>
+    <w:p>
+      <w:pPr>
+        <w:rPr>
+          <w:sz w:val="36"/>
+        </w:rPr>
+      </w:pPr>
+    </w:p>
+    <w:p>
+      <w:pPr>
+        <w:jc w:val="center"/>
+        <w:rPr>
+          <w:sz w:val="52"/>
+        </w:rPr>
+      </w:pPr>
+      <w:r>
+        <w:rPr>
+          <w:sz w:val="52"/>
+        </w:rPr>
+        <w:t>Diario Día 2</w:t>
+      </w:r>
+    </w:p>
+    <w:p>
+      <w:pPr>
+        <w:rPr>
+          <w:sz w:val="36"/>
+        </w:rPr>
+      </w:pPr>
+      <w:r>
+        <w:rPr>
+          <w:sz w:val="40"/>
+        </w:rPr>
+        <w:t>Problemas</w:t>
+      </w:r>
+      <w:r>
+        <w:rPr>
+          <w:sz w:val="36"/>
+        </w:rPr>
         <w:t>:</w:t>
       </w:r>
+      <w:r>
+        <w:rPr>
+          <w:sz w:val="36"/>
+        </w:rPr>
+        <w:t xml:space="preserve"> </w:t>
+      </w:r>
+      <w:r>
+        <w:rPr>
+          <w:sz w:val="36"/>
+        </w:rPr>
+        <w:t xml:space="preserve">No se </w:t>
+      </w:r>
+      <w:r>
+        <w:rPr>
+          <w:sz w:val="36"/>
+        </w:rPr>
+        <w:t>envía</w:t>
+      </w:r>
+      <w:r>
+        <w:rPr>
+          <w:sz w:val="36"/>
+        </w:rPr>
+        <w:t xml:space="preserve"> el formulario</w:t>
+      </w:r>
     </w:p>
     <w:p>
       <w:pPr>
@@ -949,73 +1077,25 @@
         <w:rPr>
           <w:sz w:val="36"/>
         </w:rPr>
-        <w:t xml:space="preserve">:  </w:t>
-      </w:r>
-    </w:p>
-    <w:p>
-      <w:pPr>
-        <w:rPr>
-          <w:sz w:val="36"/>
-        </w:rPr>
-      </w:pPr>
-    </w:p>
-    <w:p>
-      <w:pPr>
-        <w:jc w:val="center"/>
-        <w:rPr>
-          <w:sz w:val="52"/>
-        </w:rPr>
-      </w:pPr>
-      <w:r>
-        <w:rPr>
-          <w:sz w:val="52"/>
-        </w:rPr>
-        <w:t>Diario Día 2</w:t>
-      </w:r>
-    </w:p>
-    <w:p>
-      <w:pPr>
-        <w:rPr>
-          <w:sz w:val="36"/>
-        </w:rPr>
-      </w:pPr>
-      <w:r>
-        <w:rPr>
-          <w:sz w:val="40"/>
-        </w:rPr>
-        <w:t>Problemas</w:t>
-      </w:r>
-      <w:r>
-        <w:rPr>
-          <w:sz w:val="36"/>
-        </w:rPr>
-        <w:t>:</w:t>
-      </w:r>
-    </w:p>
-    <w:p>
-      <w:pPr>
-        <w:rPr>
-          <w:sz w:val="52"/>
-        </w:rPr>
-      </w:pPr>
-    </w:p>
-    <w:p>
-      <w:pPr>
-        <w:rPr>
-          <w:sz w:val="36"/>
-        </w:rPr>
-      </w:pPr>
-      <w:r>
-        <w:rPr>
-          <w:sz w:val="40"/>
-        </w:rPr>
-        <w:t>Soluciones</w:t>
-      </w:r>
-      <w:r>
-        <w:rPr>
-          <w:sz w:val="36"/>
-        </w:rPr>
-        <w:t xml:space="preserve">:  </w:t>
+        <w:t>: se</w:t>
+      </w:r>
+      <w:r>
+        <w:rPr>
+          <w:sz w:val="36"/>
+        </w:rPr>
+        <w:t xml:space="preserve"> </w:t>
+      </w:r>
+      <w:r>
+        <w:rPr>
+          <w:sz w:val="36"/>
+        </w:rPr>
+        <w:t>soluciona</w:t>
+      </w:r>
+      <w:r>
+        <w:rPr>
+          <w:sz w:val="36"/>
+        </w:rPr>
+        <w:t xml:space="preserve"> modificado el archivo java en cuestión.</w:t>
       </w:r>
     </w:p>
     <w:p>
@@ -1217,7 +1297,7 @@
           <w:rPr>
             <w:noProof/>
           </w:rPr>
-          <w:t>3</w:t>
+          <w:t>4</w:t>
         </w:r>
         <w:r>
           <w:fldChar w:fldCharType="end"/>

</xml_diff>

<commit_message>
Informe final de grupo JPCGames  y modificaciones
</commit_message>
<xml_diff>
--- a/FOL/Informe Diario.docx
+++ b/FOL/Informe Diario.docx
@@ -1162,142 +1162,23 @@
     <w:p>
       <w:pPr>
         <w:rPr>
-          <w:sz w:val="36"/>
-        </w:rPr>
-      </w:pPr>
-    </w:p>
-    <w:p>
-      <w:pPr>
-        <w:jc w:val="center"/>
-        <w:rPr>
-          <w:sz w:val="52"/>
-        </w:rPr>
-      </w:pPr>
-      <w:r>
-        <w:rPr>
-          <w:sz w:val="52"/>
-        </w:rPr>
-        <w:t>Diario Día 3</w:t>
-      </w:r>
-    </w:p>
-    <w:p>
-      <w:pPr>
-        <w:rPr>
-          <w:sz w:val="36"/>
-        </w:rPr>
-      </w:pPr>
-      <w:r>
-        <w:rPr>
-          <w:sz w:val="40"/>
-        </w:rPr>
-        <w:t>Problemas</w:t>
-      </w:r>
-      <w:r>
-        <w:rPr>
-          <w:sz w:val="36"/>
-        </w:rPr>
-        <w:t>:</w:t>
-      </w:r>
-    </w:p>
-    <w:p>
-      <w:pPr>
-        <w:rPr>
-          <w:sz w:val="52"/>
-        </w:rPr>
-      </w:pPr>
-    </w:p>
-    <w:p>
-      <w:pPr>
-        <w:rPr>
-          <w:sz w:val="36"/>
-          <w:u w:val="single"/>
-        </w:rPr>
-      </w:pPr>
-      <w:r>
-        <w:rPr>
-          <w:sz w:val="40"/>
-        </w:rPr>
-        <w:t>Soluciones</w:t>
-      </w:r>
+          <w:sz w:val="28"/>
+        </w:rPr>
+      </w:pPr>
       <w:bookmarkStart w:id="0" w:name="_GoBack"/>
       <w:bookmarkEnd w:id="0"/>
-      <w:r>
-        <w:rPr>
-          <w:sz w:val="36"/>
-        </w:rPr>
-        <w:t>: Se</w:t>
-      </w:r>
-      <w:r>
-        <w:rPr>
-          <w:sz w:val="36"/>
-        </w:rPr>
-        <w:t xml:space="preserve"> envía el formulario</w:t>
-      </w:r>
-    </w:p>
-    <w:p>
-      <w:pPr>
-        <w:rPr>
-          <w:sz w:val="28"/>
-        </w:rPr>
-      </w:pPr>
-    </w:p>
-    <w:p>
-      <w:pPr>
-        <w:jc w:val="center"/>
-        <w:rPr>
-          <w:sz w:val="52"/>
-        </w:rPr>
-      </w:pPr>
-      <w:r>
-        <w:rPr>
-          <w:sz w:val="52"/>
-        </w:rPr>
-        <w:t>Diario Día 4</w:t>
-      </w:r>
-    </w:p>
-    <w:p>
-      <w:pPr>
-        <w:rPr>
-          <w:sz w:val="36"/>
-        </w:rPr>
-      </w:pPr>
-      <w:r>
-        <w:rPr>
-          <w:sz w:val="40"/>
-        </w:rPr>
-        <w:t>Problemas</w:t>
-      </w:r>
-      <w:r>
-        <w:rPr>
-          <w:sz w:val="36"/>
-        </w:rPr>
-        <w:t>:</w:t>
-      </w:r>
-    </w:p>
-    <w:p>
-      <w:pPr>
-        <w:rPr>
-          <w:sz w:val="52"/>
-        </w:rPr>
-      </w:pPr>
-    </w:p>
-    <w:p>
-      <w:pPr>
-        <w:rPr>
-          <w:sz w:val="36"/>
-        </w:rPr>
-      </w:pPr>
-      <w:r>
-        <w:rPr>
-          <w:sz w:val="40"/>
-        </w:rPr>
-        <w:t>Soluciones</w:t>
-      </w:r>
-      <w:r>
-        <w:rPr>
-          <w:sz w:val="36"/>
-        </w:rPr>
-        <w:t xml:space="preserve">:  </w:t>
+    </w:p>
+    <w:p>
+      <w:pPr>
+        <w:rPr>
+          <w:sz w:val="36"/>
+        </w:rPr>
+      </w:pPr>
+      <w:r>
+        <w:rPr>
+          <w:sz w:val="36"/>
+        </w:rPr>
+        <w:t xml:space="preserve"> </w:t>
       </w:r>
     </w:p>
     <w:sectPr>
@@ -1367,7 +1248,7 @@
           <w:rPr>
             <w:noProof/>
           </w:rPr>
-          <w:t>2</w:t>
+          <w:t>3</w:t>
         </w:r>
         <w:r>
           <w:fldChar w:fldCharType="end"/>

</xml_diff>

<commit_message>
Añadir y actualizar el informe diario
</commit_message>
<xml_diff>
--- a/FOL/Informe Diario.docx
+++ b/FOL/Informe Diario.docx
@@ -87,6 +87,48 @@
     </w:p>
     <w:p>
       <w:pPr>
+        <w:rPr>
+          <w:sz w:val="72"/>
+        </w:rPr>
+      </w:pPr>
+      <w:r>
+        <w:rPr>
+          <w:rFonts w:ascii="Times New Roman" w:hAnsi="Times New Roman" w:cs="Times New Roman"/>
+          <w:sz w:val="36"/>
+        </w:rPr>
+        <w:t>No</w:t>
+      </w:r>
+      <w:r>
+        <w:rPr>
+          <w:rFonts w:ascii="Times New Roman" w:hAnsi="Times New Roman" w:cs="Times New Roman"/>
+          <w:sz w:val="36"/>
+        </w:rPr>
+        <w:t xml:space="preserve"> habido conflictos entre los miembros del grupo peor si </w:t>
+      </w:r>
+      <w:r>
+        <w:rPr>
+          <w:rFonts w:ascii="Times New Roman" w:hAnsi="Times New Roman" w:cs="Times New Roman"/>
+          <w:sz w:val="36"/>
+        </w:rPr>
+        <w:t>se</w:t>
+      </w:r>
+      <w:r>
+        <w:rPr>
+          <w:rFonts w:ascii="Times New Roman" w:hAnsi="Times New Roman" w:cs="Times New Roman"/>
+          <w:sz w:val="36"/>
+        </w:rPr>
+        <w:t xml:space="preserve"> nos ha dado problemas lo siguiente  días de la semana</w:t>
+      </w:r>
+      <w:r>
+        <w:rPr>
+          <w:rFonts w:ascii="Times New Roman" w:hAnsi="Times New Roman" w:cs="Times New Roman"/>
+          <w:sz w:val="36"/>
+        </w:rPr>
+        <w:t>.</w:t>
+      </w:r>
+    </w:p>
+    <w:p>
+      <w:pPr>
         <w:jc w:val="center"/>
         <w:rPr>
           <w:sz w:val="36"/>
@@ -494,7 +536,6 @@
           <w:sz w:val="72"/>
           <w:lang w:eastAsia="es-ES"/>
         </w:rPr>
-        <w:lastRenderedPageBreak/>
         <w:drawing>
           <wp:anchor distT="0" distB="0" distL="114300" distR="114300" simplePos="0" relativeHeight="251660288" behindDoc="0" locked="0" layoutInCell="1" allowOverlap="1" wp14:anchorId="0C86DB85" wp14:editId="2CA03058">
             <wp:simplePos x="0" y="0"/>
@@ -663,19 +704,19 @@
         </w:rPr>
         <w:t xml:space="preserve"> modificación del </w:t>
       </w:r>
-      <w:proofErr w:type="spellStart"/>
-      <w:r>
-        <w:rPr>
-          <w:sz w:val="36"/>
-        </w:rPr>
-        <w:t>css</w:t>
-      </w:r>
-      <w:proofErr w:type="spellEnd"/>
-      <w:r>
-        <w:rPr>
-          <w:sz w:val="36"/>
-        </w:rPr>
-        <w:t xml:space="preserve"> afectando a la imagen.</w:t>
+      <w:bookmarkStart w:id="0" w:name="_GoBack"/>
+      <w:r>
+        <w:rPr>
+          <w:sz w:val="36"/>
+        </w:rPr>
+        <w:t xml:space="preserve">CSS </w:t>
+      </w:r>
+      <w:bookmarkEnd w:id="0"/>
+      <w:r>
+        <w:rPr>
+          <w:sz w:val="36"/>
+        </w:rPr>
+        <w:t>afectando a la imagen.</w:t>
       </w:r>
     </w:p>
     <w:p>
@@ -878,7 +919,6 @@
           <w:sz w:val="72"/>
           <w:lang w:eastAsia="es-ES"/>
         </w:rPr>
-        <w:lastRenderedPageBreak/>
         <w:drawing>
           <wp:anchor distT="0" distB="0" distL="114300" distR="114300" simplePos="0" relativeHeight="251662336" behindDoc="0" locked="0" layoutInCell="1" allowOverlap="1" wp14:anchorId="48D0D652" wp14:editId="0EBAF21E">
             <wp:simplePos x="0" y="0"/>
@@ -1165,8 +1205,6 @@
           <w:sz w:val="28"/>
         </w:rPr>
       </w:pPr>
-      <w:bookmarkStart w:id="0" w:name="_GoBack"/>
-      <w:bookmarkEnd w:id="0"/>
     </w:p>
     <w:p>
       <w:pPr>

</xml_diff>